<commit_message>
TI3 - Avance #7
</commit_message>
<xml_diff>
--- a/Tarea Integradora 3/NeoTunes/doc/analysis/Analysis NeoTunes.docx
+++ b/Tarea Integradora 3/NeoTunes/doc/analysis/Analysis NeoTunes.docx
@@ -122,7 +122,6 @@
                 <w:lang w:val="en-US"/>
               </w:rPr>
             </w:pPr>
-            <w:proofErr w:type="spellStart"/>
             <w:r>
               <w:rPr>
                 <w:rFonts w:ascii="Times New Roman" w:eastAsia="Arial" w:hAnsi="Times New Roman" w:cs="Times New Roman"/>
@@ -132,7 +131,6 @@
               </w:rPr>
               <w:t>NeoTunes</w:t>
             </w:r>
-            <w:proofErr w:type="spellEnd"/>
           </w:p>
         </w:tc>
       </w:tr>
@@ -268,7 +266,6 @@
                 <w:lang w:val="en-US"/>
               </w:rPr>
             </w:pPr>
-            <w:proofErr w:type="spellStart"/>
             <w:r>
               <w:rPr>
                 <w:rFonts w:ascii="Times New Roman" w:eastAsia="Arial" w:hAnsi="Times New Roman" w:cs="Times New Roman"/>
@@ -276,17 +273,7 @@
                 <w:szCs w:val="24"/>
                 <w:lang w:val="en-US"/>
               </w:rPr>
-              <w:t>NeoTunes</w:t>
-            </w:r>
-            <w:proofErr w:type="spellEnd"/>
-            <w:r>
-              <w:rPr>
-                <w:rFonts w:ascii="Times New Roman" w:eastAsia="Arial" w:hAnsi="Times New Roman" w:cs="Times New Roman"/>
-                <w:sz w:val="24"/>
-                <w:szCs w:val="24"/>
-                <w:lang w:val="en-US"/>
-              </w:rPr>
-              <w:t xml:space="preserve"> Administrators</w:t>
+              <w:t>NeoTunes Administrators</w:t>
             </w:r>
           </w:p>
         </w:tc>
@@ -411,16 +398,7 @@
                 <w:szCs w:val="24"/>
                 <w:lang w:val="en-US"/>
               </w:rPr>
-              <w:t xml:space="preserve"> </w:t>
-            </w:r>
-            <w:r>
-              <w:rPr>
-                <w:rFonts w:ascii="Times New Roman" w:eastAsia="Arial" w:hAnsi="Times New Roman" w:cs="Times New Roman"/>
-                <w:sz w:val="24"/>
-                <w:szCs w:val="24"/>
-                <w:lang w:val="en-US"/>
-              </w:rPr>
-              <w:t xml:space="preserve">Register </w:t>
+              <w:t xml:space="preserve"> Register </w:t>
             </w:r>
             <w:r>
               <w:rPr>
@@ -675,34 +653,7 @@
                 <w:szCs w:val="24"/>
                 <w:lang w:val="en-US"/>
               </w:rPr>
-              <w:t xml:space="preserve">       R</w:t>
-            </w:r>
-            <w:r>
-              <w:rPr>
-                <w:rFonts w:ascii="Times New Roman" w:eastAsia="Arial" w:hAnsi="Times New Roman" w:cs="Times New Roman"/>
-                <w:sz w:val="24"/>
-                <w:szCs w:val="24"/>
-                <w:lang w:val="en-US"/>
-              </w:rPr>
-              <w:t>5</w:t>
-            </w:r>
-            <w:r>
-              <w:rPr>
-                <w:rFonts w:ascii="Times New Roman" w:eastAsia="Arial" w:hAnsi="Times New Roman" w:cs="Times New Roman"/>
-                <w:sz w:val="24"/>
-                <w:szCs w:val="24"/>
-                <w:lang w:val="en-US"/>
-              </w:rPr>
-              <w:t xml:space="preserve">.1: </w:t>
-            </w:r>
-            <w:r>
-              <w:rPr>
-                <w:rFonts w:ascii="Times New Roman" w:eastAsia="Arial" w:hAnsi="Times New Roman" w:cs="Times New Roman"/>
-                <w:sz w:val="24"/>
-                <w:szCs w:val="24"/>
-                <w:lang w:val="en-US"/>
-              </w:rPr>
-              <w:t>Rename playlist</w:t>
+              <w:t xml:space="preserve">       R5.1: Rename playlist</w:t>
             </w:r>
           </w:p>
           <w:p>
@@ -725,25 +676,7 @@
                 <w:szCs w:val="24"/>
                 <w:lang w:val="en-US"/>
               </w:rPr>
-              <w:t xml:space="preserve">       R</w:t>
-            </w:r>
-            <w:r>
-              <w:rPr>
-                <w:rFonts w:ascii="Times New Roman" w:eastAsia="Arial" w:hAnsi="Times New Roman" w:cs="Times New Roman"/>
-                <w:sz w:val="24"/>
-                <w:szCs w:val="24"/>
-                <w:lang w:val="en-US"/>
-              </w:rPr>
-              <w:t>5</w:t>
-            </w:r>
-            <w:r>
-              <w:rPr>
-                <w:rFonts w:ascii="Times New Roman" w:eastAsia="Arial" w:hAnsi="Times New Roman" w:cs="Times New Roman"/>
-                <w:sz w:val="24"/>
-                <w:szCs w:val="24"/>
-                <w:lang w:val="en-US"/>
-              </w:rPr>
-              <w:t xml:space="preserve">.2: </w:t>
+              <w:t xml:space="preserve">       R5.2: </w:t>
             </w:r>
             <w:r>
               <w:rPr>
@@ -775,52 +708,7 @@
                 <w:szCs w:val="24"/>
                 <w:lang w:val="en-US"/>
               </w:rPr>
-              <w:t xml:space="preserve">       R</w:t>
-            </w:r>
-            <w:r>
-              <w:rPr>
-                <w:rFonts w:ascii="Times New Roman" w:eastAsia="Arial" w:hAnsi="Times New Roman" w:cs="Times New Roman"/>
-                <w:sz w:val="24"/>
-                <w:szCs w:val="24"/>
-                <w:lang w:val="en-US"/>
-              </w:rPr>
-              <w:t>5</w:t>
-            </w:r>
-            <w:r>
-              <w:rPr>
-                <w:rFonts w:ascii="Times New Roman" w:eastAsia="Arial" w:hAnsi="Times New Roman" w:cs="Times New Roman"/>
-                <w:sz w:val="24"/>
-                <w:szCs w:val="24"/>
-                <w:lang w:val="en-US"/>
-              </w:rPr>
-              <w:t>.</w:t>
-            </w:r>
-            <w:r>
-              <w:rPr>
-                <w:rFonts w:ascii="Times New Roman" w:eastAsia="Arial" w:hAnsi="Times New Roman" w:cs="Times New Roman"/>
-                <w:sz w:val="24"/>
-                <w:szCs w:val="24"/>
-                <w:lang w:val="en-US"/>
-              </w:rPr>
-              <w:t>3</w:t>
-            </w:r>
-            <w:r>
-              <w:rPr>
-                <w:rFonts w:ascii="Times New Roman" w:eastAsia="Arial" w:hAnsi="Times New Roman" w:cs="Times New Roman"/>
-                <w:sz w:val="24"/>
-                <w:szCs w:val="24"/>
-                <w:lang w:val="en-US"/>
-              </w:rPr>
-              <w:t xml:space="preserve">: </w:t>
-            </w:r>
-            <w:r>
-              <w:rPr>
-                <w:rFonts w:ascii="Times New Roman" w:eastAsia="Arial" w:hAnsi="Times New Roman" w:cs="Times New Roman"/>
-                <w:sz w:val="24"/>
-                <w:szCs w:val="24"/>
-                <w:lang w:val="en-US"/>
-              </w:rPr>
-              <w:t>Add audio to playlist</w:t>
+              <w:t xml:space="preserve">       R5.3: Add audio to playlist</w:t>
             </w:r>
           </w:p>
           <w:p>
@@ -843,52 +731,7 @@
                 <w:szCs w:val="24"/>
                 <w:lang w:val="en-US"/>
               </w:rPr>
-              <w:t xml:space="preserve">       R</w:t>
-            </w:r>
-            <w:r>
-              <w:rPr>
-                <w:rFonts w:ascii="Times New Roman" w:eastAsia="Arial" w:hAnsi="Times New Roman" w:cs="Times New Roman"/>
-                <w:sz w:val="24"/>
-                <w:szCs w:val="24"/>
-                <w:lang w:val="en-US"/>
-              </w:rPr>
-              <w:t>5</w:t>
-            </w:r>
-            <w:r>
-              <w:rPr>
-                <w:rFonts w:ascii="Times New Roman" w:eastAsia="Arial" w:hAnsi="Times New Roman" w:cs="Times New Roman"/>
-                <w:sz w:val="24"/>
-                <w:szCs w:val="24"/>
-                <w:lang w:val="en-US"/>
-              </w:rPr>
-              <w:t>.</w:t>
-            </w:r>
-            <w:r>
-              <w:rPr>
-                <w:rFonts w:ascii="Times New Roman" w:eastAsia="Arial" w:hAnsi="Times New Roman" w:cs="Times New Roman"/>
-                <w:sz w:val="24"/>
-                <w:szCs w:val="24"/>
-                <w:lang w:val="en-US"/>
-              </w:rPr>
-              <w:t>4</w:t>
-            </w:r>
-            <w:r>
-              <w:rPr>
-                <w:rFonts w:ascii="Times New Roman" w:eastAsia="Arial" w:hAnsi="Times New Roman" w:cs="Times New Roman"/>
-                <w:sz w:val="24"/>
-                <w:szCs w:val="24"/>
-                <w:lang w:val="en-US"/>
-              </w:rPr>
-              <w:t>: R</w:t>
-            </w:r>
-            <w:r>
-              <w:rPr>
-                <w:rFonts w:ascii="Times New Roman" w:eastAsia="Arial" w:hAnsi="Times New Roman" w:cs="Times New Roman"/>
-                <w:sz w:val="24"/>
-                <w:szCs w:val="24"/>
-                <w:lang w:val="en-US"/>
-              </w:rPr>
-              <w:t>emove audio the playlist</w:t>
+              <w:t xml:space="preserve">       R5.4: Remove audio the playlist</w:t>
             </w:r>
           </w:p>
           <w:p>
@@ -1105,7 +948,7 @@
                 <w:szCs w:val="24"/>
                 <w:lang w:val="en-US"/>
               </w:rPr>
-              <w:t xml:space="preserve">  </w:t>
+              <w:t xml:space="preserve">       R</w:t>
             </w:r>
             <w:r>
               <w:rPr>
@@ -1114,7 +957,7 @@
                 <w:szCs w:val="24"/>
                 <w:lang w:val="en-US"/>
               </w:rPr>
-              <w:t xml:space="preserve">     R</w:t>
+              <w:t>9</w:t>
             </w:r>
             <w:r>
               <w:rPr>
@@ -1123,34 +966,7 @@
                 <w:szCs w:val="24"/>
                 <w:lang w:val="en-US"/>
               </w:rPr>
-              <w:t>9</w:t>
-            </w:r>
-            <w:r>
-              <w:rPr>
-                <w:rFonts w:ascii="Times New Roman" w:eastAsia="Arial" w:hAnsi="Times New Roman" w:cs="Times New Roman"/>
-                <w:sz w:val="24"/>
-                <w:szCs w:val="24"/>
-                <w:lang w:val="en-US"/>
-              </w:rPr>
-              <w:t xml:space="preserve">.1: </w:t>
-            </w:r>
-            <w:r>
-              <w:rPr>
-                <w:rFonts w:ascii="Times New Roman" w:eastAsia="Arial" w:hAnsi="Times New Roman" w:cs="Times New Roman"/>
-                <w:sz w:val="24"/>
-                <w:szCs w:val="24"/>
-                <w:lang w:val="en-US"/>
-              </w:rPr>
-              <w:t>T</w:t>
-            </w:r>
-            <w:r>
-              <w:rPr>
-                <w:rFonts w:ascii="Times New Roman" w:eastAsia="Arial" w:hAnsi="Times New Roman" w:cs="Times New Roman"/>
-                <w:sz w:val="24"/>
-                <w:szCs w:val="24"/>
-                <w:lang w:val="en-US"/>
-              </w:rPr>
-              <w:t>he total accumulated reproductions on the entire platform</w:t>
+              <w:t>.1: The total accumulated reproductions on the entire platform</w:t>
             </w:r>
           </w:p>
           <w:p>
@@ -1191,25 +1007,7 @@
                 <w:szCs w:val="24"/>
                 <w:lang w:val="en-US"/>
               </w:rPr>
-              <w:t xml:space="preserve">.2: </w:t>
-            </w:r>
-            <w:r>
-              <w:rPr>
-                <w:rFonts w:ascii="Times New Roman" w:eastAsia="Arial" w:hAnsi="Times New Roman" w:cs="Times New Roman"/>
-                <w:sz w:val="24"/>
-                <w:szCs w:val="24"/>
-                <w:lang w:val="en-US"/>
-              </w:rPr>
-              <w:t>T</w:t>
-            </w:r>
-            <w:r>
-              <w:rPr>
-                <w:rFonts w:ascii="Times New Roman" w:eastAsia="Arial" w:hAnsi="Times New Roman" w:cs="Times New Roman"/>
-                <w:sz w:val="24"/>
-                <w:szCs w:val="24"/>
-                <w:lang w:val="en-US"/>
-              </w:rPr>
-              <w:t>he most listened song genre per user and platform</w:t>
+              <w:t>.2: The most listened song genre per user and platform</w:t>
             </w:r>
           </w:p>
           <w:p>
@@ -1259,16 +1057,7 @@
                 <w:szCs w:val="24"/>
                 <w:lang w:val="en-US"/>
               </w:rPr>
-              <w:t>T</w:t>
-            </w:r>
-            <w:r>
-              <w:rPr>
-                <w:rFonts w:ascii="Times New Roman" w:eastAsia="Arial" w:hAnsi="Times New Roman" w:cs="Times New Roman"/>
-                <w:sz w:val="24"/>
-                <w:szCs w:val="24"/>
-                <w:lang w:val="en-US"/>
-              </w:rPr>
-              <w:t>he most listened podcast category per user and platform</w:t>
+              <w:t>The most listened podcast category per user and platform</w:t>
             </w:r>
           </w:p>
           <w:p>
@@ -1318,7 +1107,7 @@
                 <w:szCs w:val="24"/>
                 <w:lang w:val="en-US"/>
               </w:rPr>
-              <w:t>T</w:t>
+              <w:t>The top 5</w:t>
             </w:r>
             <w:r>
               <w:rPr>
@@ -1327,25 +1116,7 @@
                 <w:szCs w:val="24"/>
                 <w:lang w:val="en-US"/>
               </w:rPr>
-              <w:t>he top 5</w:t>
-            </w:r>
-            <w:r>
-              <w:rPr>
-                <w:rFonts w:ascii="Times New Roman" w:eastAsia="Arial" w:hAnsi="Times New Roman" w:cs="Times New Roman"/>
-                <w:sz w:val="24"/>
-                <w:szCs w:val="24"/>
-                <w:lang w:val="en-US"/>
-              </w:rPr>
-              <w:t xml:space="preserve"> </w:t>
-            </w:r>
-            <w:r>
-              <w:rPr>
-                <w:rFonts w:ascii="Times New Roman" w:eastAsia="Arial" w:hAnsi="Times New Roman" w:cs="Times New Roman"/>
-                <w:sz w:val="24"/>
-                <w:szCs w:val="24"/>
-                <w:lang w:val="en-US"/>
-              </w:rPr>
-              <w:t>producers</w:t>
+              <w:t xml:space="preserve"> producers</w:t>
             </w:r>
             <w:r>
               <w:rPr>
@@ -1377,25 +1148,7 @@
                 <w:szCs w:val="24"/>
                 <w:lang w:val="en-US"/>
               </w:rPr>
-              <w:t xml:space="preserve">       R9.</w:t>
-            </w:r>
-            <w:r>
-              <w:rPr>
-                <w:rFonts w:ascii="Times New Roman" w:eastAsia="Arial" w:hAnsi="Times New Roman" w:cs="Times New Roman"/>
-                <w:sz w:val="24"/>
-                <w:szCs w:val="24"/>
-                <w:lang w:val="en-US"/>
-              </w:rPr>
-              <w:t>5</w:t>
-            </w:r>
-            <w:r>
-              <w:rPr>
-                <w:rFonts w:ascii="Times New Roman" w:eastAsia="Arial" w:hAnsi="Times New Roman" w:cs="Times New Roman"/>
-                <w:sz w:val="24"/>
-                <w:szCs w:val="24"/>
-                <w:lang w:val="en-US"/>
-              </w:rPr>
-              <w:t xml:space="preserve">: The top </w:t>
+              <w:t xml:space="preserve">       R9.5: The top </w:t>
             </w:r>
             <w:r>
               <w:rPr>
@@ -1454,16 +1207,7 @@
                 <w:szCs w:val="24"/>
                 <w:lang w:val="en-US"/>
               </w:rPr>
-              <w:t xml:space="preserve">       R9.6: The s</w:t>
-            </w:r>
-            <w:r>
-              <w:rPr>
-                <w:rFonts w:ascii="Times New Roman" w:eastAsia="Arial" w:hAnsi="Times New Roman" w:cs="Times New Roman"/>
-                <w:sz w:val="24"/>
-                <w:szCs w:val="24"/>
-                <w:lang w:val="en-US"/>
-              </w:rPr>
-              <w:t>ong total sales per genre</w:t>
+              <w:t xml:space="preserve">       R9.6: The song total sales per genre</w:t>
             </w:r>
           </w:p>
           <w:p>
@@ -1495,16 +1239,7 @@
                 <w:szCs w:val="24"/>
                 <w:lang w:val="en-US"/>
               </w:rPr>
-              <w:t>T</w:t>
-            </w:r>
-            <w:r>
-              <w:rPr>
-                <w:rFonts w:ascii="Times New Roman" w:eastAsia="Arial" w:hAnsi="Times New Roman" w:cs="Times New Roman"/>
-                <w:sz w:val="24"/>
-                <w:szCs w:val="24"/>
-                <w:lang w:val="en-US"/>
-              </w:rPr>
-              <w:t>he best-selling song on the platform</w:t>
+              <w:t>The best-selling song on the platform</w:t>
             </w:r>
           </w:p>
         </w:tc>
@@ -1573,7 +1308,6 @@
                 <w:lang w:val="en-US"/>
               </w:rPr>
             </w:pPr>
-            <w:proofErr w:type="spellStart"/>
             <w:r>
               <w:rPr>
                 <w:rFonts w:ascii="Times New Roman" w:eastAsia="Arial" w:hAnsi="Times New Roman" w:cs="Times New Roman"/>
@@ -1581,37 +1315,7 @@
                 <w:szCs w:val="24"/>
                 <w:lang w:val="en-US"/>
               </w:rPr>
-              <w:t>NeoTunes</w:t>
-            </w:r>
-            <w:proofErr w:type="spellEnd"/>
-            <w:r>
-              <w:rPr>
-                <w:rFonts w:ascii="Times New Roman" w:eastAsia="Arial" w:hAnsi="Times New Roman" w:cs="Times New Roman"/>
-                <w:sz w:val="24"/>
-                <w:szCs w:val="24"/>
-                <w:lang w:val="en-US"/>
-              </w:rPr>
-              <w:t xml:space="preserve"> is a company that seeks to develop a software prototype that will enable it to compete in the streaming music and audio content market. The company's business model has two focuses, user subscriptions and the sale of songs through the platform. Unlike other competitors in the market, on </w:t>
-            </w:r>
-            <w:proofErr w:type="spellStart"/>
-            <w:r>
-              <w:rPr>
-                <w:rFonts w:ascii="Times New Roman" w:eastAsia="Arial" w:hAnsi="Times New Roman" w:cs="Times New Roman"/>
-                <w:sz w:val="24"/>
-                <w:szCs w:val="24"/>
-                <w:lang w:val="en-US"/>
-              </w:rPr>
-              <w:t>NeoTunes</w:t>
-            </w:r>
-            <w:proofErr w:type="spellEnd"/>
-            <w:r>
-              <w:rPr>
-                <w:rFonts w:ascii="Times New Roman" w:eastAsia="Arial" w:hAnsi="Times New Roman" w:cs="Times New Roman"/>
-                <w:sz w:val="24"/>
-                <w:szCs w:val="24"/>
-                <w:lang w:val="en-US"/>
-              </w:rPr>
-              <w:t xml:space="preserve"> users can </w:t>
+              <w:t xml:space="preserve">NeoTunes is a company that seeks to develop a software prototype that will enable it to compete in the streaming music and audio content market. The company's business model has two focuses, user subscriptions and the sale of songs through the platform. Unlike other competitors in the market, on NeoTunes users can </w:t>
             </w:r>
             <w:r>
               <w:rPr>
@@ -2323,7 +2027,6 @@
                 <w:lang w:val="en-US"/>
               </w:rPr>
             </w:pPr>
-            <w:proofErr w:type="spellStart"/>
             <w:r>
               <w:rPr>
                 <w:rFonts w:ascii="Times New Roman" w:hAnsi="Times New Roman" w:cs="Times New Roman"/>
@@ -2333,7 +2036,6 @@
               </w:rPr>
               <w:t>optProducer</w:t>
             </w:r>
-            <w:proofErr w:type="spellEnd"/>
           </w:p>
         </w:tc>
         <w:tc>
@@ -2438,7 +2140,6 @@
                 <w:lang w:val="en-US"/>
               </w:rPr>
             </w:pPr>
-            <w:proofErr w:type="spellStart"/>
             <w:r>
               <w:rPr>
                 <w:rFonts w:ascii="Times New Roman" w:hAnsi="Times New Roman" w:cs="Times New Roman"/>
@@ -2448,7 +2149,6 @@
               </w:rPr>
               <w:t>nameUser</w:t>
             </w:r>
-            <w:proofErr w:type="spellEnd"/>
           </w:p>
         </w:tc>
         <w:tc>
@@ -2545,7 +2245,6 @@
                 <w:lang w:val="en-US"/>
               </w:rPr>
             </w:pPr>
-            <w:proofErr w:type="spellStart"/>
             <w:r>
               <w:rPr>
                 <w:rFonts w:ascii="Times New Roman" w:hAnsi="Times New Roman" w:cs="Times New Roman"/>
@@ -2555,7 +2254,6 @@
               </w:rPr>
               <w:t>identificationNumber</w:t>
             </w:r>
-            <w:proofErr w:type="spellEnd"/>
           </w:p>
         </w:tc>
         <w:tc>
@@ -2643,7 +2341,6 @@
                 <w:lang w:val="en-US"/>
               </w:rPr>
             </w:pPr>
-            <w:proofErr w:type="spellStart"/>
             <w:r>
               <w:rPr>
                 <w:rFonts w:ascii="Times New Roman" w:hAnsi="Times New Roman" w:cs="Times New Roman"/>
@@ -2653,7 +2350,6 @@
               </w:rPr>
               <w:t>bondingDate</w:t>
             </w:r>
-            <w:proofErr w:type="spellEnd"/>
           </w:p>
         </w:tc>
         <w:tc>
@@ -2741,7 +2437,6 @@
                 <w:lang w:val="en-US"/>
               </w:rPr>
             </w:pPr>
-            <w:proofErr w:type="spellStart"/>
             <w:r>
               <w:rPr>
                 <w:rFonts w:ascii="Times New Roman" w:hAnsi="Times New Roman" w:cs="Times New Roman"/>
@@ -2751,7 +2446,6 @@
               </w:rPr>
               <w:t>photoURL</w:t>
             </w:r>
-            <w:proofErr w:type="spellEnd"/>
           </w:p>
         </w:tc>
         <w:tc>
@@ -3933,7 +3627,6 @@
                 <w:lang w:val="en-US"/>
               </w:rPr>
             </w:pPr>
-            <w:proofErr w:type="spellStart"/>
             <w:r>
               <w:rPr>
                 <w:rFonts w:ascii="Times New Roman" w:hAnsi="Times New Roman" w:cs="Times New Roman"/>
@@ -3943,7 +3636,6 @@
               </w:rPr>
               <w:t>optBuyer</w:t>
             </w:r>
-            <w:proofErr w:type="spellEnd"/>
           </w:p>
         </w:tc>
         <w:tc>
@@ -4048,7 +3740,6 @@
                 <w:lang w:val="en-US"/>
               </w:rPr>
             </w:pPr>
-            <w:proofErr w:type="spellStart"/>
             <w:r>
               <w:rPr>
                 <w:rFonts w:ascii="Times New Roman" w:hAnsi="Times New Roman" w:cs="Times New Roman"/>
@@ -4058,7 +3749,6 @@
               </w:rPr>
               <w:t>nameUser</w:t>
             </w:r>
-            <w:proofErr w:type="spellEnd"/>
           </w:p>
         </w:tc>
         <w:tc>
@@ -4155,7 +3845,6 @@
                 <w:lang w:val="en-US"/>
               </w:rPr>
             </w:pPr>
-            <w:proofErr w:type="spellStart"/>
             <w:r>
               <w:rPr>
                 <w:rFonts w:ascii="Times New Roman" w:hAnsi="Times New Roman" w:cs="Times New Roman"/>
@@ -4165,7 +3854,6 @@
               </w:rPr>
               <w:t>identificationNumber</w:t>
             </w:r>
-            <w:proofErr w:type="spellEnd"/>
           </w:p>
         </w:tc>
         <w:tc>
@@ -4253,7 +3941,6 @@
                 <w:lang w:val="en-US"/>
               </w:rPr>
             </w:pPr>
-            <w:proofErr w:type="spellStart"/>
             <w:r>
               <w:rPr>
                 <w:rFonts w:ascii="Times New Roman" w:hAnsi="Times New Roman" w:cs="Times New Roman"/>
@@ -4263,7 +3950,6 @@
               </w:rPr>
               <w:t>bondingDate</w:t>
             </w:r>
-            <w:proofErr w:type="spellEnd"/>
           </w:p>
         </w:tc>
         <w:tc>
@@ -5464,7 +5150,6 @@
                 <w:lang w:val="en-US"/>
               </w:rPr>
             </w:pPr>
-            <w:proofErr w:type="spellStart"/>
             <w:r>
               <w:rPr>
                 <w:rFonts w:ascii="Times New Roman" w:hAnsi="Times New Roman" w:cs="Times New Roman"/>
@@ -5474,7 +5159,6 @@
               </w:rPr>
               <w:t>nameArtist</w:t>
             </w:r>
-            <w:proofErr w:type="spellEnd"/>
           </w:p>
         </w:tc>
         <w:tc>
@@ -5580,7 +5264,6 @@
                 <w:lang w:val="en-US"/>
               </w:rPr>
             </w:pPr>
-            <w:proofErr w:type="spellStart"/>
             <w:r>
               <w:rPr>
                 <w:rFonts w:ascii="Times New Roman" w:hAnsi="Times New Roman" w:cs="Times New Roman"/>
@@ -5590,7 +5273,6 @@
               </w:rPr>
               <w:t>nameSong</w:t>
             </w:r>
-            <w:proofErr w:type="spellEnd"/>
           </w:p>
         </w:tc>
         <w:tc>
@@ -5774,7 +5456,6 @@
                 <w:lang w:val="en-US"/>
               </w:rPr>
             </w:pPr>
-            <w:proofErr w:type="spellStart"/>
             <w:r>
               <w:rPr>
                 <w:rFonts w:ascii="Times New Roman" w:hAnsi="Times New Roman" w:cs="Times New Roman"/>
@@ -5784,7 +5465,6 @@
               </w:rPr>
               <w:t>genreType</w:t>
             </w:r>
-            <w:proofErr w:type="spellEnd"/>
           </w:p>
         </w:tc>
         <w:tc>
@@ -5880,7 +5560,6 @@
                 <w:lang w:val="en-US"/>
               </w:rPr>
             </w:pPr>
-            <w:proofErr w:type="spellStart"/>
             <w:r>
               <w:rPr>
                 <w:rFonts w:ascii="Times New Roman" w:hAnsi="Times New Roman" w:cs="Times New Roman"/>
@@ -5890,7 +5569,6 @@
               </w:rPr>
               <w:t>url</w:t>
             </w:r>
-            <w:proofErr w:type="spellEnd"/>
           </w:p>
         </w:tc>
         <w:tc>
@@ -6083,7 +5761,6 @@
                 <w:lang w:val="en-US"/>
               </w:rPr>
             </w:pPr>
-            <w:proofErr w:type="spellStart"/>
             <w:r>
               <w:rPr>
                 <w:rFonts w:ascii="Times New Roman" w:hAnsi="Times New Roman" w:cs="Times New Roman"/>
@@ -6093,7 +5770,6 @@
               </w:rPr>
               <w:t>saleValue</w:t>
             </w:r>
-            <w:proofErr w:type="spellEnd"/>
           </w:p>
         </w:tc>
         <w:tc>
@@ -6677,7 +6353,7 @@
                 <w:szCs w:val="24"/>
                 <w:lang w:val="en-US"/>
               </w:rPr>
-              <w:t>Add the song to audio list of the platform</w:t>
+              <w:t>Add the song to audio list of the user</w:t>
             </w:r>
           </w:p>
           <w:p>
@@ -6702,7 +6378,7 @@
                 <w:szCs w:val="24"/>
                 <w:lang w:val="en-US"/>
               </w:rPr>
-              <w:t>Add the song to audio list of the user</w:t>
+              <w:t>Add the song to audio list of the platform</w:t>
             </w:r>
           </w:p>
         </w:tc>
@@ -7282,16 +6958,7 @@
                 <w:szCs w:val="24"/>
                 <w:lang w:val="en-US"/>
               </w:rPr>
-              <w:t>list</w:t>
-            </w:r>
-            <w:r>
-              <w:rPr>
-                <w:rFonts w:ascii="Times New Roman" w:hAnsi="Times New Roman" w:cs="Times New Roman"/>
-                <w:sz w:val="24"/>
-                <w:szCs w:val="24"/>
-                <w:lang w:val="en-US"/>
-              </w:rPr>
-              <w:t xml:space="preserve"> </w:t>
+              <w:t xml:space="preserve">list </w:t>
             </w:r>
             <w:r>
               <w:rPr>
@@ -7501,7 +7168,6 @@
                 <w:lang w:val="en-US"/>
               </w:rPr>
             </w:pPr>
-            <w:proofErr w:type="spellStart"/>
             <w:r>
               <w:rPr>
                 <w:rFonts w:ascii="Times New Roman" w:hAnsi="Times New Roman" w:cs="Times New Roman"/>
@@ -7511,7 +7177,6 @@
               </w:rPr>
               <w:t>nameContentCreator</w:t>
             </w:r>
-            <w:proofErr w:type="spellEnd"/>
           </w:p>
         </w:tc>
         <w:tc>
@@ -7617,7 +7282,6 @@
                 <w:lang w:val="en-US"/>
               </w:rPr>
             </w:pPr>
-            <w:proofErr w:type="spellStart"/>
             <w:r>
               <w:rPr>
                 <w:rFonts w:ascii="Times New Roman" w:hAnsi="Times New Roman" w:cs="Times New Roman"/>
@@ -7627,7 +7291,6 @@
               </w:rPr>
               <w:t>namePodcast</w:t>
             </w:r>
-            <w:proofErr w:type="spellEnd"/>
           </w:p>
         </w:tc>
         <w:tc>
@@ -7811,7 +7474,6 @@
                 <w:lang w:val="en-US"/>
               </w:rPr>
             </w:pPr>
-            <w:proofErr w:type="spellStart"/>
             <w:r>
               <w:rPr>
                 <w:rFonts w:ascii="Times New Roman" w:hAnsi="Times New Roman" w:cs="Times New Roman"/>
@@ -7821,7 +7483,6 @@
               </w:rPr>
               <w:t>podcastCategory</w:t>
             </w:r>
-            <w:proofErr w:type="spellEnd"/>
           </w:p>
         </w:tc>
         <w:tc>
@@ -7917,7 +7578,6 @@
                 <w:lang w:val="en-US"/>
               </w:rPr>
             </w:pPr>
-            <w:proofErr w:type="spellStart"/>
             <w:r>
               <w:rPr>
                 <w:rFonts w:ascii="Times New Roman" w:hAnsi="Times New Roman" w:cs="Times New Roman"/>
@@ -7927,7 +7587,6 @@
               </w:rPr>
               <w:t>url</w:t>
             </w:r>
-            <w:proofErr w:type="spellEnd"/>
           </w:p>
         </w:tc>
         <w:tc>
@@ -8646,34 +8305,7 @@
                 <w:szCs w:val="24"/>
                 <w:lang w:val="en-US"/>
               </w:rPr>
-              <w:t xml:space="preserve">Add the </w:t>
-            </w:r>
-            <w:r>
-              <w:rPr>
-                <w:rFonts w:ascii="Times New Roman" w:hAnsi="Times New Roman" w:cs="Times New Roman"/>
-                <w:sz w:val="24"/>
-                <w:szCs w:val="24"/>
-                <w:lang w:val="en-US"/>
-              </w:rPr>
-              <w:t>podcast</w:t>
-            </w:r>
-            <w:r>
-              <w:rPr>
-                <w:rFonts w:ascii="Times New Roman" w:hAnsi="Times New Roman" w:cs="Times New Roman"/>
-                <w:sz w:val="24"/>
-                <w:szCs w:val="24"/>
-                <w:lang w:val="en-US"/>
-              </w:rPr>
-              <w:t xml:space="preserve"> </w:t>
-            </w:r>
-            <w:r>
-              <w:rPr>
-                <w:rFonts w:ascii="Times New Roman" w:hAnsi="Times New Roman" w:cs="Times New Roman"/>
-                <w:sz w:val="24"/>
-                <w:szCs w:val="24"/>
-                <w:lang w:val="en-US"/>
-              </w:rPr>
-              <w:t>to audio list of the platform</w:t>
+              <w:t>Add the podcast to audio list of the user</w:t>
             </w:r>
           </w:p>
           <w:p>
@@ -8707,25 +8339,16 @@
                 <w:szCs w:val="24"/>
                 <w:lang w:val="en-US"/>
               </w:rPr>
-              <w:t>podcast</w:t>
-            </w:r>
-            <w:r>
-              <w:rPr>
-                <w:rFonts w:ascii="Times New Roman" w:hAnsi="Times New Roman" w:cs="Times New Roman"/>
-                <w:sz w:val="24"/>
-                <w:szCs w:val="24"/>
-                <w:lang w:val="en-US"/>
-              </w:rPr>
-              <w:t xml:space="preserve"> </w:t>
-            </w:r>
-            <w:r>
-              <w:rPr>
-                <w:rFonts w:ascii="Times New Roman" w:hAnsi="Times New Roman" w:cs="Times New Roman"/>
-                <w:sz w:val="24"/>
-                <w:szCs w:val="24"/>
-                <w:lang w:val="en-US"/>
-              </w:rPr>
-              <w:t>to audio list of the user</w:t>
+              <w:t xml:space="preserve">podcast </w:t>
+            </w:r>
+            <w:r>
+              <w:rPr>
+                <w:rFonts w:ascii="Times New Roman" w:hAnsi="Times New Roman" w:cs="Times New Roman"/>
+                <w:sz w:val="24"/>
+                <w:szCs w:val="24"/>
+                <w:lang w:val="en-US"/>
+              </w:rPr>
+              <w:t>to audio list of the platform</w:t>
             </w:r>
           </w:p>
         </w:tc>
@@ -8797,25 +8420,7 @@
                 <w:szCs w:val="24"/>
                 <w:lang w:val="en-US"/>
               </w:rPr>
-              <w:t>P</w:t>
-            </w:r>
-            <w:r>
-              <w:rPr>
-                <w:rFonts w:ascii="Times New Roman" w:hAnsi="Times New Roman" w:cs="Times New Roman"/>
-                <w:sz w:val="24"/>
-                <w:szCs w:val="24"/>
-                <w:lang w:val="en-US"/>
-              </w:rPr>
-              <w:t>odcast</w:t>
-            </w:r>
-            <w:r>
-              <w:rPr>
-                <w:rFonts w:ascii="Times New Roman" w:hAnsi="Times New Roman" w:cs="Times New Roman"/>
-                <w:sz w:val="24"/>
-                <w:szCs w:val="24"/>
-                <w:lang w:val="en-US"/>
-              </w:rPr>
-              <w:t xml:space="preserve"> </w:t>
+              <w:t xml:space="preserve">Podcast </w:t>
             </w:r>
             <w:r>
               <w:rPr>
@@ -9499,7 +9104,6 @@
                 <w:lang w:val="en-US"/>
               </w:rPr>
             </w:pPr>
-            <w:proofErr w:type="spellStart"/>
             <w:r>
               <w:rPr>
                 <w:rFonts w:ascii="Times New Roman" w:hAnsi="Times New Roman" w:cs="Times New Roman"/>
@@ -9509,7 +9113,6 @@
               </w:rPr>
               <w:t>nameUser</w:t>
             </w:r>
-            <w:proofErr w:type="spellEnd"/>
           </w:p>
         </w:tc>
         <w:tc>
@@ -9615,7 +9218,6 @@
                 <w:lang w:val="en-US"/>
               </w:rPr>
             </w:pPr>
-            <w:proofErr w:type="spellStart"/>
             <w:r>
               <w:rPr>
                 <w:rFonts w:ascii="Times New Roman" w:hAnsi="Times New Roman" w:cs="Times New Roman"/>
@@ -9625,7 +9227,6 @@
               </w:rPr>
               <w:t>namePlaylist</w:t>
             </w:r>
-            <w:proofErr w:type="spellEnd"/>
           </w:p>
         </w:tc>
         <w:tc>
@@ -9713,7 +9314,6 @@
                 <w:lang w:val="en-US"/>
               </w:rPr>
             </w:pPr>
-            <w:proofErr w:type="spellStart"/>
             <w:r>
               <w:rPr>
                 <w:rFonts w:ascii="Times New Roman" w:hAnsi="Times New Roman" w:cs="Times New Roman"/>
@@ -9723,7 +9323,6 @@
               </w:rPr>
               <w:t>playlistType</w:t>
             </w:r>
-            <w:proofErr w:type="spellEnd"/>
           </w:p>
         </w:tc>
         <w:tc>
@@ -10051,16 +9650,7 @@
                 <w:szCs w:val="24"/>
                 <w:lang w:val="en-US"/>
               </w:rPr>
-              <w:t>Depending on the type of playlist, the playlist identifier code will be generated and displayed.</w:t>
-            </w:r>
-            <w:r>
-              <w:rPr>
-                <w:rFonts w:ascii="Times New Roman" w:hAnsi="Times New Roman" w:cs="Times New Roman"/>
-                <w:sz w:val="24"/>
-                <w:szCs w:val="24"/>
-                <w:lang w:val="en-US"/>
-              </w:rPr>
-              <w:t xml:space="preserve"> </w:t>
+              <w:t xml:space="preserve">Depending on the type of playlist, the playlist identifier code will be generated and displayed. </w:t>
             </w:r>
           </w:p>
           <w:p>
@@ -10162,7 +9752,7 @@
                 <w:szCs w:val="24"/>
                 <w:lang w:val="en-US"/>
               </w:rPr>
-              <w:t xml:space="preserve">Create the new </w:t>
+              <w:t xml:space="preserve">Verify that the </w:t>
             </w:r>
             <w:r>
               <w:rPr>
@@ -10172,6 +9762,15 @@
                 <w:lang w:val="en-US"/>
               </w:rPr>
               <w:t>playlist</w:t>
+            </w:r>
+            <w:r>
+              <w:rPr>
+                <w:rFonts w:ascii="Times New Roman" w:hAnsi="Times New Roman" w:cs="Times New Roman"/>
+                <w:sz w:val="24"/>
+                <w:szCs w:val="24"/>
+                <w:lang w:val="en-US"/>
+              </w:rPr>
+              <w:t xml:space="preserve"> is not registered</w:t>
             </w:r>
           </w:p>
           <w:p>
@@ -10196,7 +9795,7 @@
                 <w:szCs w:val="24"/>
                 <w:lang w:val="en-US"/>
               </w:rPr>
-              <w:t xml:space="preserve">Add the </w:t>
+              <w:t xml:space="preserve">Create the new </w:t>
             </w:r>
             <w:r>
               <w:rPr>
@@ -10206,51 +9805,6 @@
                 <w:lang w:val="en-US"/>
               </w:rPr>
               <w:t>playlist</w:t>
-            </w:r>
-            <w:r>
-              <w:rPr>
-                <w:rFonts w:ascii="Times New Roman" w:hAnsi="Times New Roman" w:cs="Times New Roman"/>
-                <w:sz w:val="24"/>
-                <w:szCs w:val="24"/>
-                <w:lang w:val="en-US"/>
-              </w:rPr>
-              <w:t xml:space="preserve"> </w:t>
-            </w:r>
-            <w:r>
-              <w:rPr>
-                <w:rFonts w:ascii="Times New Roman" w:hAnsi="Times New Roman" w:cs="Times New Roman"/>
-                <w:sz w:val="24"/>
-                <w:szCs w:val="24"/>
-                <w:lang w:val="en-US"/>
-              </w:rPr>
-              <w:t xml:space="preserve">to </w:t>
-            </w:r>
-            <w:r>
-              <w:rPr>
-                <w:rFonts w:ascii="Times New Roman" w:hAnsi="Times New Roman" w:cs="Times New Roman"/>
-                <w:sz w:val="24"/>
-                <w:szCs w:val="24"/>
-                <w:lang w:val="en-US"/>
-              </w:rPr>
-              <w:t>playlist</w:t>
-            </w:r>
-            <w:r>
-              <w:rPr>
-                <w:rFonts w:ascii="Times New Roman" w:hAnsi="Times New Roman" w:cs="Times New Roman"/>
-                <w:sz w:val="24"/>
-                <w:szCs w:val="24"/>
-                <w:lang w:val="en-US"/>
-              </w:rPr>
-              <w:t xml:space="preserve"> </w:t>
-            </w:r>
-            <w:r>
-              <w:rPr>
-                <w:rFonts w:ascii="Times New Roman" w:hAnsi="Times New Roman" w:cs="Times New Roman"/>
-                <w:sz w:val="24"/>
-                <w:szCs w:val="24"/>
-                <w:lang w:val="en-US"/>
-              </w:rPr>
-              <w:t>of the platform</w:t>
             </w:r>
           </w:p>
           <w:p>
@@ -10275,6 +9829,31 @@
                 <w:szCs w:val="24"/>
                 <w:lang w:val="en-US"/>
               </w:rPr>
+              <w:t>Add the playlist to playlists of the user</w:t>
+            </w:r>
+          </w:p>
+          <w:p>
+            <w:pPr>
+              <w:pStyle w:val="Prrafodelista"/>
+              <w:numPr>
+                <w:ilvl w:val="0"/>
+                <w:numId w:val="27"/>
+              </w:numPr>
+              <w:spacing w:line="276" w:lineRule="auto"/>
+              <w:rPr>
+                <w:rFonts w:ascii="Times New Roman" w:hAnsi="Times New Roman" w:cs="Times New Roman"/>
+                <w:sz w:val="24"/>
+                <w:szCs w:val="24"/>
+                <w:lang w:val="en-US"/>
+              </w:rPr>
+            </w:pPr>
+            <w:r>
+              <w:rPr>
+                <w:rFonts w:ascii="Times New Roman" w:hAnsi="Times New Roman" w:cs="Times New Roman"/>
+                <w:sz w:val="24"/>
+                <w:szCs w:val="24"/>
+                <w:lang w:val="en-US"/>
+              </w:rPr>
               <w:t xml:space="preserve">Add the </w:t>
             </w:r>
             <w:r>
@@ -10284,16 +9863,7 @@
                 <w:szCs w:val="24"/>
                 <w:lang w:val="en-US"/>
               </w:rPr>
-              <w:t>playlist</w:t>
-            </w:r>
-            <w:r>
-              <w:rPr>
-                <w:rFonts w:ascii="Times New Roman" w:hAnsi="Times New Roman" w:cs="Times New Roman"/>
-                <w:sz w:val="24"/>
-                <w:szCs w:val="24"/>
-                <w:lang w:val="en-US"/>
-              </w:rPr>
-              <w:t xml:space="preserve"> </w:t>
+              <w:t xml:space="preserve">playlist </w:t>
             </w:r>
             <w:r>
               <w:rPr>
@@ -10311,16 +9881,16 @@
                 <w:szCs w:val="24"/>
                 <w:lang w:val="en-US"/>
               </w:rPr>
-              <w:t xml:space="preserve">playlists </w:t>
-            </w:r>
-            <w:r>
-              <w:rPr>
-                <w:rFonts w:ascii="Times New Roman" w:hAnsi="Times New Roman" w:cs="Times New Roman"/>
-                <w:sz w:val="24"/>
-                <w:szCs w:val="24"/>
-                <w:lang w:val="en-US"/>
-              </w:rPr>
-              <w:t>of the user</w:t>
+              <w:t xml:space="preserve">playlist </w:t>
+            </w:r>
+            <w:r>
+              <w:rPr>
+                <w:rFonts w:ascii="Times New Roman" w:hAnsi="Times New Roman" w:cs="Times New Roman"/>
+                <w:sz w:val="24"/>
+                <w:szCs w:val="24"/>
+                <w:lang w:val="en-US"/>
+              </w:rPr>
+              <w:t>of the platform</w:t>
             </w:r>
           </w:p>
         </w:tc>
@@ -13874,6 +13444,7 @@
   <w:style w:type="character" w:default="1" w:styleId="Fuentedeprrafopredeter">
     <w:name w:val="Default Paragraph Font"/>
     <w:uiPriority w:val="1"/>
+    <w:semiHidden/>
     <w:unhideWhenUsed/>
   </w:style>
   <w:style w:type="table" w:default="1" w:styleId="Tablanormal">

</xml_diff>